<commit_message>
Add support for w:ins element
</commit_message>
<xml_diff>
--- a/tests/fixtures/changes.docx
+++ b/tests/fixtures/changes.docx
@@ -76,6 +76,34 @@
           <w:szCs w:val="22"/>
         </w:rPr>
       </w:pPr>
+    </w:p>
+    <w:p>
+      <w:pPr>
+        <w:rPr>
+          <w:szCs w:val="22"/>
+        </w:rPr>
+      </w:pPr>
+      <w:r>
+        <w:rPr>
+          <w:szCs w:val="22"/>
+        </w:rPr>
+        <w:t>B.</w:t>
+      </w:r>
+      <w:r>
+        <w:rPr>
+          <w:szCs w:val="22"/>
+        </w:rPr>
+        <w:tab/>
+        <w:t xml:space="preserve">Dit is de </w:t>
+      </w:r>
+      <w:del w:id="3" w:author="thijs@label305.onmicrosoft.com" w:date="2021-02-26T14:25:00Z">
+        <w:r>
+          <w:rPr>
+            <w:szCs w:val="22"/>
+          </w:rPr>
+          <w:delText>tekst</w:delText>
+        </w:r>
+      </w:del>
     </w:p>
     <w:sectPr>
       <w:pgSz w:w="11907" w:h="16840" w:code="9"/>
@@ -150,7 +178,7 @@
         <v:path o:extrusionok="f" gradientshapeok="t" o:connecttype="rect"/>
         <o:lock v:ext="edit" aspectratio="t"/>
       </v:shapetype>
-      <v:shape id="_x0000_i1027" type="#_x0000_t75" style="width:12.5pt;height:13.15pt" o:bullet="t">
+      <v:shape id="_x0000_i1036" type="#_x0000_t75" style="width:12.7pt;height:13.4pt" o:bullet="t">
         <v:imagedata r:id="rId1" o:title="IPROFS Bullet"/>
       </v:shape>
     </w:pict>
@@ -1194,6 +1222,14 @@
   </w:num>
   <w:numIdMacAtCleanup w:val="6"/>
 </w:numbering>
+</file>
+
+<file path=word/people.xml><?xml version="1.0" encoding="utf-8"?>
+<w15:people xmlns:wpc="http://schemas.microsoft.com/office/word/2010/wordprocessingCanvas" xmlns:cx="http://schemas.microsoft.com/office/drawing/2014/chartex" xmlns:cx1="http://schemas.microsoft.com/office/drawing/2015/9/8/chartex" xmlns:cx2="http://schemas.microsoft.com/office/drawing/2015/10/21/chartex" xmlns:cx3="http://schemas.microsoft.com/office/drawing/2016/5/9/chartex" xmlns:cx4="http://schemas.microsoft.com/office/drawing/2016/5/10/chartex" xmlns:cx5="http://schemas.microsoft.com/office/drawing/2016/5/11/chartex" xmlns:cx6="http://schemas.microsoft.com/office/drawing/2016/5/12/chartex" xmlns:cx7="http://schemas.microsoft.com/office/drawing/2016/5/13/chartex" xmlns:cx8="http://schemas.microsoft.com/office/drawing/2016/5/14/chartex" xmlns:mc="http://schemas.openxmlformats.org/markup-compatibility/2006" xmlns:aink="http://schemas.microsoft.com/office/drawing/2016/ink" xmlns:am3d="http://schemas.microsoft.com/office/drawing/2017/model3d" xmlns:o="urn:schemas-microsoft-com:office:office" xmlns:r="http://schemas.openxmlformats.org/officeDocument/2006/relationships" xmlns:m="http://schemas.openxmlformats.org/officeDocument/2006/math" xmlns:v="urn:schemas-microsoft-com:vml" xmlns:wp14="http://schemas.microsoft.com/office/word/2010/wordprocessingDrawing" xmlns:wp="http://schemas.openxmlformats.org/drawingml/2006/wordprocessingDrawing" xmlns:w10="urn:schemas-microsoft-com:office:word" xmlns:w="http://schemas.openxmlformats.org/wordprocessingml/2006/main" xmlns:w14="http://schemas.microsoft.com/office/word/2010/wordml" xmlns:w15="http://schemas.microsoft.com/office/word/2012/wordml" xmlns:w16cex="http://schemas.microsoft.com/office/word/2018/wordml/cex" xmlns:w16cid="http://schemas.microsoft.com/office/word/2016/wordml/cid" xmlns:w16="http://schemas.microsoft.com/office/word/2018/wordml" xmlns:w16se="http://schemas.microsoft.com/office/word/2015/wordml/symex" xmlns:wpg="http://schemas.microsoft.com/office/word/2010/wordprocessingGroup" xmlns:wpi="http://schemas.microsoft.com/office/word/2010/wordprocessingInk" xmlns:wne="http://schemas.microsoft.com/office/word/2006/wordml" xmlns:wps="http://schemas.microsoft.com/office/word/2010/wordprocessingShape" mc:Ignorable="w14 w15 w16se w16cid w16 w16cex wp14">
+  <w15:person w15:author="thijs@label305.onmicrosoft.com">
+    <w15:presenceInfo w15:providerId="AD" w15:userId="S::thijs@label305.onmicrosoft.com::6e85d47c-7b0b-4489-b606-0230557baddc"/>
+  </w15:person>
+</w15:people>
 </file>
 
 <file path=word/styles.xml><?xml version="1.0" encoding="utf-8"?>

</xml_diff>

<commit_message>
Add support for w:ins and w:del element (#24)
* Add support for w:ins element

* Fix
</commit_message>
<xml_diff>
--- a/tests/fixtures/changes.docx
+++ b/tests/fixtures/changes.docx
@@ -76,6 +76,34 @@
           <w:szCs w:val="22"/>
         </w:rPr>
       </w:pPr>
+    </w:p>
+    <w:p>
+      <w:pPr>
+        <w:rPr>
+          <w:szCs w:val="22"/>
+        </w:rPr>
+      </w:pPr>
+      <w:r>
+        <w:rPr>
+          <w:szCs w:val="22"/>
+        </w:rPr>
+        <w:t>B.</w:t>
+      </w:r>
+      <w:r>
+        <w:rPr>
+          <w:szCs w:val="22"/>
+        </w:rPr>
+        <w:tab/>
+        <w:t xml:space="preserve">Dit is de </w:t>
+      </w:r>
+      <w:del w:id="3" w:author="thijs@label305.onmicrosoft.com" w:date="2021-02-26T14:25:00Z">
+        <w:r>
+          <w:rPr>
+            <w:szCs w:val="22"/>
+          </w:rPr>
+          <w:delText>tekst</w:delText>
+        </w:r>
+      </w:del>
     </w:p>
     <w:sectPr>
       <w:pgSz w:w="11907" w:h="16840" w:code="9"/>
@@ -150,7 +178,7 @@
         <v:path o:extrusionok="f" gradientshapeok="t" o:connecttype="rect"/>
         <o:lock v:ext="edit" aspectratio="t"/>
       </v:shapetype>
-      <v:shape id="_x0000_i1027" type="#_x0000_t75" style="width:12.5pt;height:13.15pt" o:bullet="t">
+      <v:shape id="_x0000_i1036" type="#_x0000_t75" style="width:12.7pt;height:13.4pt" o:bullet="t">
         <v:imagedata r:id="rId1" o:title="IPROFS Bullet"/>
       </v:shape>
     </w:pict>
@@ -1194,6 +1222,14 @@
   </w:num>
   <w:numIdMacAtCleanup w:val="6"/>
 </w:numbering>
+</file>
+
+<file path=word/people.xml><?xml version="1.0" encoding="utf-8"?>
+<w15:people xmlns:wpc="http://schemas.microsoft.com/office/word/2010/wordprocessingCanvas" xmlns:cx="http://schemas.microsoft.com/office/drawing/2014/chartex" xmlns:cx1="http://schemas.microsoft.com/office/drawing/2015/9/8/chartex" xmlns:cx2="http://schemas.microsoft.com/office/drawing/2015/10/21/chartex" xmlns:cx3="http://schemas.microsoft.com/office/drawing/2016/5/9/chartex" xmlns:cx4="http://schemas.microsoft.com/office/drawing/2016/5/10/chartex" xmlns:cx5="http://schemas.microsoft.com/office/drawing/2016/5/11/chartex" xmlns:cx6="http://schemas.microsoft.com/office/drawing/2016/5/12/chartex" xmlns:cx7="http://schemas.microsoft.com/office/drawing/2016/5/13/chartex" xmlns:cx8="http://schemas.microsoft.com/office/drawing/2016/5/14/chartex" xmlns:mc="http://schemas.openxmlformats.org/markup-compatibility/2006" xmlns:aink="http://schemas.microsoft.com/office/drawing/2016/ink" xmlns:am3d="http://schemas.microsoft.com/office/drawing/2017/model3d" xmlns:o="urn:schemas-microsoft-com:office:office" xmlns:r="http://schemas.openxmlformats.org/officeDocument/2006/relationships" xmlns:m="http://schemas.openxmlformats.org/officeDocument/2006/math" xmlns:v="urn:schemas-microsoft-com:vml" xmlns:wp14="http://schemas.microsoft.com/office/word/2010/wordprocessingDrawing" xmlns:wp="http://schemas.openxmlformats.org/drawingml/2006/wordprocessingDrawing" xmlns:w10="urn:schemas-microsoft-com:office:word" xmlns:w="http://schemas.openxmlformats.org/wordprocessingml/2006/main" xmlns:w14="http://schemas.microsoft.com/office/word/2010/wordml" xmlns:w15="http://schemas.microsoft.com/office/word/2012/wordml" xmlns:w16cex="http://schemas.microsoft.com/office/word/2018/wordml/cex" xmlns:w16cid="http://schemas.microsoft.com/office/word/2016/wordml/cid" xmlns:w16="http://schemas.microsoft.com/office/word/2018/wordml" xmlns:w16se="http://schemas.microsoft.com/office/word/2015/wordml/symex" xmlns:wpg="http://schemas.microsoft.com/office/word/2010/wordprocessingGroup" xmlns:wpi="http://schemas.microsoft.com/office/word/2010/wordprocessingInk" xmlns:wne="http://schemas.microsoft.com/office/word/2006/wordml" xmlns:wps="http://schemas.microsoft.com/office/word/2010/wordprocessingShape" mc:Ignorable="w14 w15 w16se w16cid w16 w16cex wp14">
+  <w15:person w15:author="thijs@label305.onmicrosoft.com">
+    <w15:presenceInfo w15:providerId="AD" w15:userId="S::thijs@label305.onmicrosoft.com::6e85d47c-7b0b-4489-b606-0230557baddc"/>
+  </w15:person>
+</w15:people>
 </file>
 
 <file path=word/styles.xml><?xml version="1.0" encoding="utf-8"?>

</xml_diff>